<commit_message>
add flask and singleview to cv
</commit_message>
<xml_diff>
--- a/word/C.V.docx
+++ b/word/C.V.docx
@@ -1315,6 +1315,12 @@
         <w:t>ERPNext</w:t>
       </w:r>
       <w:proofErr w:type="spellEnd"/>
+      <w:r>
+        <w:rPr>
+          <w:rFonts w:ascii="Times New Roman" w:eastAsia="Times New Roman" w:hAnsi="Times New Roman" w:cs="Times New Roman"/>
+        </w:rPr>
+        <w:t>, Flask</w:t>
+      </w:r>
       <w:r>
         <w:rPr>
           <w:rFonts w:ascii="Times New Roman" w:eastAsia="Times New Roman" w:hAnsi="Times New Roman" w:cs="Times New Roman"/>
@@ -2019,6 +2025,38 @@
     </w:p>
     <w:p>
       <w:pPr>
+        <w:pStyle w:val="ListParagraph"/>
+        <w:numPr>
+          <w:ilvl w:val="0"/>
+          <w:numId w:val="9"/>
+        </w:numPr>
+        <w:rPr>
+          <w:rFonts w:ascii="Times New Roman" w:eastAsia="Times New Roman" w:hAnsi="Times New Roman" w:cs="Times New Roman"/>
+        </w:rPr>
+      </w:pPr>
+      <w:r>
+        <w:rPr>
+          <w:rFonts w:ascii="Times New Roman" w:eastAsia="Times New Roman" w:hAnsi="Times New Roman" w:cs="Times New Roman"/>
+        </w:rPr>
+        <w:t xml:space="preserve">Built the Single View Connector, a </w:t>
+      </w:r>
+      <w:proofErr w:type="spellStart"/>
+      <w:r>
+        <w:rPr>
+          <w:rFonts w:ascii="Times New Roman" w:eastAsia="Times New Roman" w:hAnsi="Times New Roman" w:cs="Times New Roman"/>
+        </w:rPr>
+        <w:t>seperate</w:t>
+      </w:r>
+      <w:proofErr w:type="spellEnd"/>
+      <w:r>
+        <w:rPr>
+          <w:rFonts w:ascii="Times New Roman" w:eastAsia="Times New Roman" w:hAnsi="Times New Roman" w:cs="Times New Roman"/>
+        </w:rPr>
+        <w:t xml:space="preserve"> FLASK app to connect with various banking services and else.</w:t>
+      </w:r>
+    </w:p>
+    <w:p>
+      <w:pPr>
         <w:widowControl/>
         <w:autoSpaceDE/>
         <w:spacing w:before="100" w:beforeAutospacing="1" w:after="100" w:afterAutospacing="1"/>
@@ -2434,6 +2472,7 @@
         <w:rPr>
           <w:rFonts w:ascii="Times New Roman" w:eastAsia="Times New Roman" w:hAnsi="Times New Roman" w:cs="Times New Roman"/>
         </w:rPr>
+        <w:lastRenderedPageBreak/>
         <w:t xml:space="preserve">Helped and contributed to the docker deployment with fellow </w:t>
       </w:r>
       <w:proofErr w:type="spellStart"/>
@@ -2466,7 +2505,6 @@
           <w:b/>
           <w:bCs/>
         </w:rPr>
-        <w:lastRenderedPageBreak/>
         <w:t>Company</w:t>
       </w:r>
       <w:r>
@@ -3118,7 +3156,6 @@
           <w:b/>
           <w:bCs/>
         </w:rPr>
-        <w:lastRenderedPageBreak/>
         <w:t>Company</w:t>
       </w:r>
       <w:r>

</xml_diff>